<commit_message>
Error in replication number fixed
</commit_message>
<xml_diff>
--- a/thesis_proposal.docx
+++ b/thesis_proposal.docx
@@ -671,7 +671,7 @@
         <w:t xml:space="preserve"> </w:t>
       </w:r>
       <w:r>
-        <w:t xml:space="preserve">The Sweeney Granite Mountains Desert Research Center in the Mojave Desert (34.8056°N, 115.6639°W) is located in San Bernadino Country. It boasts a high species richness of 504 vascular plant, 156 birds, 42 mammals, and 2 amphibians (cite). The site has an average of 23 cm of precipitation annually. The July maximum and minimum mean temperature of 33 degrees C and 20 degrees C, respectively, and a December maximum and minimum mean temperature of 8 degrees C and -1 degrees C, respectively. The elevation range is 1,128 to 2,071 meters. It is home to two species of interest, Buckhorn Cholla (</w:t>
+        <w:t xml:space="preserve">The Sweeney Granite Mountains Desert Research Center in the Mojave Desert (34.8056°N, 115.6639°W) is located in San Bernadino Country. It boasts a high species richness of 504 vascular plant, 156 birds, 42 mammals, and 2 amphibians. The site has an average of 23 cm of precipitation annually. The July maximum and minimum mean temperature of 33 degrees C and 20 degrees C, respectively, and a December maximum and minimum mean temperature of 8 degrees C and -1 degrees C, respectively. The elevation range is 1,128 to 2,071 meters. It is home to two species of interest, Buckhorn Cholla (</w:t>
       </w:r>
       <w:r>
         <w:rPr>
@@ -1670,7 +1670,7 @@
         </w:numPr>
       </w:pPr>
       <w:r>
-        <w:t xml:space="preserve">Number of fruits per cactus</w:t>
+        <w:t xml:space="preserve">Number of fruits/flowers per cactus</w:t>
       </w:r>
     </w:p>
     <w:p>
@@ -1882,7 +1882,7 @@
         <w:pStyle w:val="BodyText"/>
       </w:pPr>
       <w:r>
-        <w:t xml:space="preserve">While the flowering season for our study cacti is in May, the cactus individual itself only blooms for 1-2 days throughout the season. Additionally, we are most interested in hummingbirds as pollinators, which are nearly impossible to document on camera traps and difficult to identify by eye in the field (especially female/juveniles). Because of these constraints, we will primarily rely on focal observations aided by a 200-500mm digital camera. We will do 1-hour observations in mornings and evenings at each combination of variables 4 times and at an open, cactusless site (40 hours of observations). During this time, we will also be equipped with audio recorders with parabolic shields to make recordings of bird calls</w:t>
+        <w:t xml:space="preserve">While the flowering season for our study cacti is in May, the cactus individual itself only blooms for 1-2 days throughout the season. Additionally, we are most interested in hummingbirds as pollinators, which are nearly impossible to document on camera traps and difficult to identify by eye in the field (especially female/juveniles). Because of these constraints, we will primarily rely on focal observations aided by a 200-500mm digital camera. We will do 1-hour observations in mornings and evenings at each combination of variables 4 times and at an open, cactusless site (112 hours of observations). During this time, we will also be equipped with audio recorders with parabolic shields to make recordings of bird calls</w:t>
       </w:r>
       <w:r>
         <w:t xml:space="preserve"> </w:t>
@@ -1961,7 +1961,7 @@
         <w:pStyle w:val="BodyText"/>
       </w:pPr>
       <w:r>
-        <w:t xml:space="preserve">In addition to passive monitoring, we will also perform focal observations, equipped with 200-500mm digital cameras. We will be at least 10 meters from the cactus, so as not to impact bird abundance. These focal observations will last for 1 hour in mornings or evenings, and be performed 4 times at each combination of treatments and in an open, cactusless site (40 total hours of focal observation). We will record each bird individual’s species and behavior (using an ethogram). Should there be more than one individual present, we will record the visiting species, but continue behavior observation for the first arrival birds (for up to 10 minutes, although this time limit is unlikely to be surpassed considering bird movement).</w:t>
+        <w:t xml:space="preserve">In addition to passive monitoring, we will also perform focal observations, equipped with 200-500mm digital cameras. We will be at least 10 meters from the cactus, so as not to impact bird abundance. These focal observations will last for 1 hour in mornings or evenings, and be performed 4 times at each combination of treatments and in an open, cactusless site (112 total hours of focal observation). We will record each bird individual’s species and behavior (using an ethogram). Should there be more than one individual present, we will record the visiting species, but continue behavior observation for the first arrival birds (for up to 10 minutes, although this time limit is unlikely to be surpassed considering bird movement).</w:t>
       </w:r>
     </w:p>
     <w:p>
@@ -2295,7 +2295,7 @@
         </w:numPr>
       </w:pPr>
       <w:r>
-        <w:t xml:space="preserve">Mass of individual fruits</w:t>
+        <w:t xml:space="preserve">Mass of individual fruits/seeds</w:t>
       </w:r>
     </w:p>
     <w:p>
@@ -2307,7 +2307,7 @@
         </w:numPr>
       </w:pPr>
       <w:r>
-        <w:t xml:space="preserve">Mass of individual seeds</w:t>
+        <w:t xml:space="preserve">Number of flowers/fruits per cactus</w:t>
       </w:r>
     </w:p>
     <w:p>
@@ -2319,7 +2319,7 @@
         </w:numPr>
       </w:pPr>
       <w:r>
-        <w:t xml:space="preserve">Number of flowers per cactus</w:t>
+        <w:t xml:space="preserve">Number of seeds per fruit</w:t>
       </w:r>
     </w:p>
     <w:p>
@@ -2331,7 +2331,7 @@
         </w:numPr>
       </w:pPr>
       <w:r>
-        <w:t xml:space="preserve">Number of fruits per cactus</w:t>
+        <w:t xml:space="preserve">Bird visitation rate</w:t>
       </w:r>
     </w:p>
     <w:p>
@@ -2343,7 +2343,7 @@
         </w:numPr>
       </w:pPr>
       <w:r>
-        <w:t xml:space="preserve">Number of seeds per fruit</w:t>
+        <w:t xml:space="preserve">Species richness and diversity per cactus</w:t>
       </w:r>
     </w:p>
     <w:p>
@@ -2355,7 +2355,7 @@
         </w:numPr>
       </w:pPr>
       <w:r>
-        <w:t xml:space="preserve">Species richness and diversity per cactus</w:t>
+        <w:t xml:space="preserve">Proportion of frugivous birds present relative to non frugivorous birds</w:t>
       </w:r>
     </w:p>
     <w:p>
@@ -2367,7 +2367,7 @@
         </w:numPr>
       </w:pPr>
       <w:r>
-        <w:t xml:space="preserve">Proportion of frugivous birds present relative to non frugivorous birds</w:t>
+        <w:t xml:space="preserve">Frugivorous bird visitation rate at cacti and benefactor shrub</w:t>
       </w:r>
     </w:p>
     <w:p>
@@ -2379,7 +2379,7 @@
         </w:numPr>
       </w:pPr>
       <w:r>
-        <w:t xml:space="preserve">Frugivorous bird visitation rate at cacti and benefactor shrub</w:t>
+        <w:t xml:space="preserve">Species richness and diversity per benefactor shrub</w:t>
       </w:r>
     </w:p>
     <w:p>
@@ -2391,18 +2391,6 @@
         </w:numPr>
       </w:pPr>
       <w:r>
-        <w:t xml:space="preserve">Species richness and diversity per benefactor shrub</w:t>
-      </w:r>
-    </w:p>
-    <w:p>
-      <w:pPr>
-        <w:pStyle w:val="Compact"/>
-        <w:numPr>
-          <w:numId w:val="1007"/>
-          <w:ilvl w:val="0"/>
-        </w:numPr>
-      </w:pPr>
-      <w:r>
         <w:t xml:space="preserve">Proportion of frugivorous birds present relative to other species per benefactor shrub</w:t>
       </w:r>
     </w:p>
@@ -2438,7 +2426,7 @@
         <w:t xml:space="preserve">(Turner et al. 1966)</w:t>
       </w:r>
       <w:r>
-        <w:t xml:space="preserve">. To do this, we will randomly select 100 shrub individuals, and count the number of Saguaro juveniles having germinated under the shrub canopy. We will then measure 100 paired open spaces 5m from a measured shrub. To determine bird abundance at these two sites, we will place 2 camera traps at 20 of the shrub/open sites (one camera facing the shrub, one facing the open), and 2 unidirectional audio recorders, one facing the shrub and one facing the open. We will only perform this protocol during the fruiting season.</w:t>
+        <w:t xml:space="preserve">. To do this, we will randomly select 100 shrub individuals, and count the number of Saguaro juveniles having germinated under the shrub canopy. We will then measure 100 paired open spaces 5m from a measured shrub. To determine bird abundance at these two sites, we will place 2 camera traps at 20 of the shrub/open sites (one camera facing the shrub, one facing the open). We will only perform this protocol during the fruiting season.</w:t>
       </w:r>
     </w:p>
     <w:p>
@@ -4007,7 +3995,7 @@
     </w:lvl>
   </w:abstractNum>
   <w:abstractNum w:abstractNumId="990">
-    <w:nsid w:val="9fd3f2d6"/>
+    <w:nsid w:val="81c6b9a2"/>
     <w:multiLevelType w:val="multilevel"/>
     <w:lvl w:ilvl="0">
       <w:numFmt w:val="bullet"/>
@@ -4088,7 +4076,7 @@
     </w:lvl>
   </w:abstractNum>
   <w:abstractNum w:abstractNumId="99421">
-    <w:nsid w:val="c32695fc"/>
+    <w:nsid w:val="ecba9aa3"/>
     <w:multiLevelType w:val="multilevel"/>
     <w:lvl w:ilvl="0">
       <w:start w:val="1"/>
@@ -4176,7 +4164,7 @@
     </w:lvl>
   </w:abstractNum>
   <w:abstractNum w:abstractNumId="99411">
-    <w:nsid w:val="854df2bc"/>
+    <w:nsid w:val="ae4168fc"/>
     <w:multiLevelType w:val="multilevel"/>
     <w:lvl w:ilvl="0">
       <w:start w:val="1"/>
@@ -4264,7 +4252,7 @@
     </w:lvl>
   </w:abstractNum>
   <w:abstractNum w:abstractNumId="991">
-    <w:nsid w:val="47cc20a5"/>
+    <w:nsid w:val="6e8223d7"/>
     <w:multiLevelType w:val="multilevel"/>
     <w:lvl w:ilvl="0">
       <w:numFmt w:val="bullet"/>

</xml_diff>